<commit_message>
[WIP] added chunked printing template
</commit_message>
<xml_diff>
--- a/label.docx
+++ b/label.docx
@@ -30,12 +30,6 @@
         <w:gridCol w:w="3600"/>
       </w:tblGrid>
       <w:tr>
-        <w:tblPrEx>
-          <w:tblCellMar>
-            <w:top w:w="0" w:type="dxa"/>
-            <w:bottom w:w="0" w:type="dxa"/>
-          </w:tblCellMar>
-        </w:tblPrEx>
         <w:trPr>
           <w:cantSplit/>
           <w:trHeight w:hRule="exact" w:val="2641"/>
@@ -48,6 +42,11 @@
             <w:pPr>
               <w:ind w:left="158" w:right="158"/>
             </w:pPr>
+            <w:proofErr w:type="spellStart"/>
+            <w:r>
+              <w:t>Hello</w:t>
+            </w:r>
+            <w:proofErr w:type="spellEnd"/>
           </w:p>
         </w:tc>
         <w:tc>
@@ -68,6 +67,75 @@
             <w:pPr>
               <w:ind w:left="158" w:right="158"/>
             </w:pPr>
+            <w:r>
+              <w:rPr>
+                <w:noProof/>
+              </w:rPr>
+              <w:drawing>
+                <wp:anchor distT="0" distB="0" distL="114300" distR="114300" simplePos="0" relativeHeight="251658240" behindDoc="1" locked="0" layoutInCell="1" allowOverlap="1" wp14:anchorId="5A86A96A" wp14:editId="720E2DCD">
+                  <wp:simplePos x="0" y="0"/>
+                  <wp:positionH relativeFrom="column">
+                    <wp:posOffset>247650</wp:posOffset>
+                  </wp:positionH>
+                  <wp:positionV relativeFrom="paragraph">
+                    <wp:posOffset>0</wp:posOffset>
+                  </wp:positionV>
+                  <wp:extent cx="1676400" cy="1676400"/>
+                  <wp:effectExtent l="0" t="0" r="0" b="0"/>
+                  <wp:wrapTight wrapText="bothSides">
+                    <wp:wrapPolygon edited="0">
+                      <wp:start x="0" y="0"/>
+                      <wp:lineTo x="0" y="21355"/>
+                      <wp:lineTo x="21355" y="21355"/>
+                      <wp:lineTo x="21355" y="0"/>
+                      <wp:lineTo x="0" y="0"/>
+                    </wp:wrapPolygon>
+                  </wp:wrapTight>
+                  <wp:docPr id="1" name="Resim 1"/>
+                  <wp:cNvGraphicFramePr>
+                    <a:graphicFrameLocks xmlns:a="http://schemas.openxmlformats.org/drawingml/2006/main" noChangeAspect="1"/>
+                  </wp:cNvGraphicFramePr>
+                  <a:graphic xmlns:a="http://schemas.openxmlformats.org/drawingml/2006/main">
+                    <a:graphicData uri="http://schemas.openxmlformats.org/drawingml/2006/picture">
+                      <pic:pic xmlns:pic="http://schemas.openxmlformats.org/drawingml/2006/picture">
+                        <pic:nvPicPr>
+                          <pic:cNvPr id="0" name="Picture 1"/>
+                          <pic:cNvPicPr>
+                            <a:picLocks noChangeAspect="1" noChangeArrowheads="1"/>
+                          </pic:cNvPicPr>
+                        </pic:nvPicPr>
+                        <pic:blipFill>
+                          <a:blip r:embed="rId4" cstate="print">
+                            <a:extLst>
+                              <a:ext uri="{28A0092B-C50C-407E-A947-70E740481C1C}">
+                                <a14:useLocalDpi xmlns:a14="http://schemas.microsoft.com/office/drawing/2010/main" val="0"/>
+                              </a:ext>
+                            </a:extLst>
+                          </a:blip>
+                          <a:srcRect/>
+                          <a:stretch>
+                            <a:fillRect/>
+                          </a:stretch>
+                        </pic:blipFill>
+                        <pic:spPr bwMode="auto">
+                          <a:xfrm>
+                            <a:off x="0" y="0"/>
+                            <a:ext cx="1676400" cy="1676400"/>
+                          </a:xfrm>
+                          <a:prstGeom prst="rect">
+                            <a:avLst/>
+                          </a:prstGeom>
+                          <a:noFill/>
+                          <a:ln>
+                            <a:noFill/>
+                          </a:ln>
+                        </pic:spPr>
+                      </pic:pic>
+                    </a:graphicData>
+                  </a:graphic>
+                </wp:anchor>
+              </w:drawing>
+            </w:r>
           </w:p>
         </w:tc>
         <w:tc>
@@ -92,12 +160,6 @@
         </w:tc>
       </w:tr>
       <w:tr>
-        <w:tblPrEx>
-          <w:tblCellMar>
-            <w:top w:w="0" w:type="dxa"/>
-            <w:bottom w:w="0" w:type="dxa"/>
-          </w:tblCellMar>
-        </w:tblPrEx>
         <w:trPr>
           <w:cantSplit/>
           <w:trHeight w:hRule="exact" w:val="2641"/>
@@ -154,12 +216,6 @@
         </w:tc>
       </w:tr>
       <w:tr>
-        <w:tblPrEx>
-          <w:tblCellMar>
-            <w:top w:w="0" w:type="dxa"/>
-            <w:bottom w:w="0" w:type="dxa"/>
-          </w:tblCellMar>
-        </w:tblPrEx>
         <w:trPr>
           <w:cantSplit/>
           <w:trHeight w:hRule="exact" w:val="2641"/>
@@ -216,12 +272,6 @@
         </w:tc>
       </w:tr>
       <w:tr>
-        <w:tblPrEx>
-          <w:tblCellMar>
-            <w:top w:w="0" w:type="dxa"/>
-            <w:bottom w:w="0" w:type="dxa"/>
-          </w:tblCellMar>
-        </w:tblPrEx>
         <w:trPr>
           <w:cantSplit/>
           <w:trHeight w:hRule="exact" w:val="2641"/>
@@ -278,12 +328,6 @@
         </w:tc>
       </w:tr>
       <w:tr>
-        <w:tblPrEx>
-          <w:tblCellMar>
-            <w:top w:w="0" w:type="dxa"/>
-            <w:bottom w:w="0" w:type="dxa"/>
-          </w:tblCellMar>
-        </w:tblPrEx>
         <w:trPr>
           <w:cantSplit/>
           <w:trHeight w:hRule="exact" w:val="2641"/>
@@ -340,12 +384,6 @@
         </w:tc>
       </w:tr>
       <w:tr>
-        <w:tblPrEx>
-          <w:tblCellMar>
-            <w:top w:w="0" w:type="dxa"/>
-            <w:bottom w:w="0" w:type="dxa"/>
-          </w:tblCellMar>
-        </w:tblPrEx>
         <w:trPr>
           <w:cantSplit/>
           <w:trHeight w:hRule="exact" w:val="2641"/>

</xml_diff>